<commit_message>
Primera práctica desarrollo de interfaces
</commit_message>
<xml_diff>
--- a/Agenda.docx
+++ b/Agenda.docx
@@ -46,6 +46,22 @@
       <w:r>
         <w:t xml:space="preserve"> Idea</w:t>
       </w:r>
+      <w:r>
+        <w:t xml:space="preserve"> </w:t>
+      </w:r>
+      <w:proofErr w:type="spellStart"/>
+      <w:r>
+        <w:t>Community</w:t>
+      </w:r>
+      <w:proofErr w:type="spellEnd"/>
+      <w:r>
+        <w:t xml:space="preserve"> </w:t>
+      </w:r>
+      <w:proofErr w:type="spellStart"/>
+      <w:r>
+        <w:t>Edition</w:t>
+      </w:r>
+      <w:proofErr w:type="spellEnd"/>
     </w:p>
     <w:p>
       <w:pPr>
@@ -95,8 +111,26 @@
       <w:r>
         <w:t>Instalar Adobe XD</w:t>
       </w:r>
+    </w:p>
+    <w:p>
+      <w:pPr>
+        <w:pStyle w:val="Prrafodelista"/>
+        <w:numPr>
+          <w:ilvl w:val="0"/>
+          <w:numId w:val="1"/>
+        </w:numPr>
+      </w:pPr>
+      <w:r>
+        <w:t>Para el viernes tratar de terminar la página de registro</w:t>
+      </w:r>
+      <w:r>
+        <w:t>, confirmación correo, fondo, etc</w:t>
+      </w:r>
       <w:bookmarkStart w:id="0" w:name="_GoBack"/>
       <w:bookmarkEnd w:id="0"/>
+      <w:r>
+        <w:t xml:space="preserve"> (DI)</w:t>
+      </w:r>
     </w:p>
     <w:sectPr>
       <w:pgSz w:w="11906" w:h="16838"/>

</xml_diff>

<commit_message>
Practicas de SG y DI
</commit_message>
<xml_diff>
--- a/Agenda.docx
+++ b/Agenda.docx
@@ -126,11 +126,28 @@
       <w:r>
         <w:t>, confirmación correo, fondo, etc</w:t>
       </w:r>
+      <w:r>
+        <w:t xml:space="preserve"> (DI)</w:t>
+      </w:r>
+    </w:p>
+    <w:p>
+      <w:r>
+        <w:t>25/09/2020</w:t>
+      </w:r>
+    </w:p>
+    <w:p>
+      <w:pPr>
+        <w:pStyle w:val="Prrafodelista"/>
+        <w:numPr>
+          <w:ilvl w:val="0"/>
+          <w:numId w:val="1"/>
+        </w:numPr>
+      </w:pPr>
+      <w:r>
+        <w:t>Realizar tarea DI aplicación movil</w:t>
+      </w:r>
       <w:bookmarkStart w:id="0" w:name="_GoBack"/>
       <w:bookmarkEnd w:id="0"/>
-      <w:r>
-        <w:t xml:space="preserve"> (DI)</w:t>
-      </w:r>
     </w:p>
     <w:sectPr>
       <w:pgSz w:w="11906" w:h="16838"/>

</xml_diff>